<commit_message>
Started working on reuse potential
</commit_message>
<xml_diff>
--- a/medsci736-finalassignment-ccha939-1.docx
+++ b/medsci736-finalassignment-ccha939-1.docx
@@ -472,14 +472,20 @@
     <w:p>
       <w:pPr>
         <w:pStyle w:val="UPSectionHeading"/>
-        <w:rPr/>
+        <w:rPr>
+          <w:i w:val="false"/>
+          <w:i w:val="false"/>
+          <w:iCs w:val="false"/>
+          <w:color w:val="000000"/>
+        </w:rPr>
       </w:pPr>
       <w:r>
         <w:rPr>
           <w:rFonts w:ascii="Calibri" w:hAnsi="Calibri"/>
           <w:b w:val="false"/>
-          <w:i/>
-          <w:color w:val="0000FF"/>
+          <w:i w:val="false"/>
+          <w:iCs w:val="false"/>
+          <w:color w:val="000000"/>
         </w:rPr>
         <w:t>Software, Python, Genetics, Epigenetics, SNPs</w:t>
       </w:r>
@@ -505,17 +511,14 @@
     <w:p>
       <w:pPr>
         <w:pStyle w:val="UPSectionHeading"/>
-        <w:rPr>
-          <w:rFonts w:ascii="Calibri" w:hAnsi="Calibri" w:eastAsia="Times New Roman"/>
-          <w:szCs w:val="26"/>
-        </w:rPr>
-      </w:pPr>
-      <w:r>
-        <w:rPr>
-          <w:rFonts w:eastAsia="Times New Roman" w:ascii="Calibri" w:hAnsi="Calibri"/>
-          <w:szCs w:val="26"/>
-        </w:rPr>
-        <w:t xml:space="preserve">Introduction </w:t>
+        <w:rPr/>
+      </w:pPr>
+      <w:r>
+        <w:rPr>
+          <w:rFonts w:eastAsia="Times New Roman" w:ascii="Calibri" w:hAnsi="Calibri"/>
+          <w:szCs w:val="26"/>
+        </w:rPr>
+        <w:t>Introduction</w:t>
       </w:r>
     </w:p>
     <w:p>
@@ -527,37 +530,9 @@
         <w:rPr>
           <w:rFonts w:eastAsia="Times New Roman" w:ascii="Calibri" w:hAnsi="Calibri"/>
           <w:b w:val="false"/>
-          <w:color w:val="0000FF"/>
-          <w:szCs w:val="26"/>
-        </w:rPr>
-        <w:t>An overview of the software, how it was produced, and the research for which it has been used, including references to relevant research articles.</w:t>
-      </w:r>
-      <w:r>
-        <w:rPr>
-          <w:rFonts w:eastAsia="Times New Roman" w:ascii="Calibri" w:hAnsi="Calibri"/>
-          <w:b w:val="false"/>
-          <w:szCs w:val="26"/>
-        </w:rPr>
-        <w:t xml:space="preserve"> A short comparison with software which implements similar functionality should be included in this section. Please refer to </w:t>
-      </w:r>
-      <w:hyperlink r:id="rId3">
-        <w:r>
-          <w:rPr>
-            <w:rStyle w:val="InternetLink"/>
-            <w:rFonts w:eastAsia="Times New Roman" w:ascii="Calibri" w:hAnsi="Calibri"/>
-            <w:b w:val="false"/>
-            <w:szCs w:val="26"/>
-          </w:rPr>
-          <w:t>http://openresearchsoftware.metajnl.com/articles/</w:t>
-        </w:r>
-      </w:hyperlink>
-      <w:r>
-        <w:rPr>
-          <w:rFonts w:eastAsia="Times New Roman" w:ascii="Calibri" w:hAnsi="Calibri"/>
-          <w:b w:val="false"/>
-          <w:szCs w:val="26"/>
-        </w:rPr>
-        <w:t xml:space="preserve"> for exemplars.</w:t>
+          <w:szCs w:val="26"/>
+        </w:rPr>
+        <w:t>ePygenetics is a python module that allows the user to extract epigenetic data from .wig files. The module was created to allow geneticists to quickly and easily access the epigenetic status of single nucleotide polymorphisms (SNPs) from DNAse hypersensitivity data.</w:t>
       </w:r>
     </w:p>
     <w:p>
@@ -589,7 +564,7 @@
           <w:b w:val="false"/>
           <w:szCs w:val="26"/>
         </w:rPr>
-        <w:t>ePygenetics is a python module that allows the user to extract epigenetic data from .wig files. The module was created to allow geneticists to quickly and easily access the epigenetic status of single nucleotide polymorphisms (SNPs) from DNAse hypersensitivity data.</w:t>
+        <w:t xml:space="preserve">Currently, epigenetic data is not considered in most genome-wide association studies, potentially leading to a reduction in the power of this method [1]. While .wig files can be viewed in programmes such as the UCSC Genome Browser, this software is not effective at looking at multiple SNPs at once or comparing multiple cell lines. ePygenetics can perform both these functions by exporting the data as a filterable database which can be easily viewed or integrated into another programme. This allows epigenetic status to be considered when doing genetic analyses, potentially providing the missing piece of the puzzle. </w:t>
       </w:r>
     </w:p>
     <w:p>
@@ -612,38 +587,6 @@
     </w:p>
     <w:p>
       <w:pPr>
-        <w:pStyle w:val="UPSectionHeading"/>
-        <w:rPr/>
-      </w:pPr>
-      <w:r>
-        <w:rPr>
-          <w:rFonts w:eastAsia="Times New Roman" w:ascii="Calibri" w:hAnsi="Calibri"/>
-          <w:b w:val="false"/>
-          <w:szCs w:val="26"/>
-        </w:rPr>
-        <w:t xml:space="preserve">Currently, epigenetic data is not considered in most genome-wide association studies, potentially leading to a reduction in the power of this method [1]. While .wig files can be viewed in programmes such as the UCSC Genome Browser, this software is not effective at looking at multiple SNPs at once or comparing multiple cell lines. ePygenetics can perform both these functions by exporting the data as a filterable database which can be easily viewed or integrated into another programme. This allows epigenetic status to be considered when doing genetic analyses, potentially providing the missing piece of the puzzle. </w:t>
-      </w:r>
-    </w:p>
-    <w:p>
-      <w:pPr>
-        <w:pStyle w:val="UPSectionHeading"/>
-        <w:rPr>
-          <w:rFonts w:ascii="Calibri" w:hAnsi="Calibri" w:eastAsia="Times New Roman"/>
-          <w:b w:val="false"/>
-          <w:b w:val="false"/>
-          <w:szCs w:val="26"/>
-        </w:rPr>
-      </w:pPr>
-      <w:r>
-        <w:rPr>
-          <w:rFonts w:eastAsia="Times New Roman" w:ascii="Calibri" w:hAnsi="Calibri"/>
-          <w:b w:val="false"/>
-          <w:szCs w:val="26"/>
-        </w:rPr>
-      </w:r>
-    </w:p>
-    <w:p>
-      <w:pPr>
         <w:pStyle w:val="Normal"/>
         <w:rPr>
           <w:rFonts w:ascii="Calibri" w:hAnsi="Calibri" w:eastAsia="Times New Roman"/>
@@ -1472,7 +1415,7 @@
         </w:rPr>
         <w:t xml:space="preserve"> </w:t>
       </w:r>
-      <w:hyperlink r:id="rId4">
+      <w:hyperlink r:id="rId3">
         <w:r>
           <w:rPr>
             <w:rStyle w:val="InternetLink"/>
@@ -1797,255 +1740,242 @@
     <w:p>
       <w:pPr>
         <w:pStyle w:val="Normal"/>
-        <w:rPr>
-          <w:rFonts w:ascii="Calibri" w:hAnsi="Calibri" w:eastAsia="Times New Roman"/>
+        <w:rPr/>
+      </w:pPr>
+      <w:r>
+        <w:rPr>
+          <w:rFonts w:eastAsia="Times New Roman" w:ascii="Calibri" w:hAnsi="Calibri"/>
+          <w:color w:val="000000"/>
+          <w:sz w:val="26"/>
+          <w:szCs w:val="26"/>
+        </w:rPr>
+        <w:t xml:space="preserve">The software can be used to read fixed step .wig files with a track type of wiggle_0, a step of 20 and a span of 20. It cannot be used to read files with a different track type and cannot be used to read variable step .wig files. Altering </w:t>
+      </w:r>
+      <w:r>
+        <w:rPr>
+          <w:rFonts w:eastAsia="Times New Roman" w:ascii="Calibri" w:hAnsi="Calibri"/>
           <w:color w:val="0000FF"/>
           <w:sz w:val="26"/>
           <w:szCs w:val="26"/>
         </w:rPr>
-      </w:pPr>
-      <w:r>
-        <w:rPr>
-          <w:rFonts w:eastAsia="Times New Roman" w:ascii="Calibri" w:hAnsi="Calibri"/>
+        <w:t>This should include the use cases for the software, and also details of how the software might be modified or extended (including how contributors should contact you) if appropriate. Also you must include details of what support mechanisms are in place for this software (even if there is no support).</w:t>
+      </w:r>
+    </w:p>
+    <w:p>
+      <w:pPr>
+        <w:pStyle w:val="Normal"/>
+        <w:rPr>
+          <w:rFonts w:ascii="Calibri" w:hAnsi="Calibri" w:eastAsia="Times New Roman"/>
+          <w:sz w:val="26"/>
+          <w:szCs w:val="26"/>
+        </w:rPr>
+      </w:pPr>
+      <w:r>
+        <w:rPr>
+          <w:rFonts w:eastAsia="Times New Roman" w:ascii="Calibri" w:hAnsi="Calibri"/>
+          <w:sz w:val="26"/>
+          <w:szCs w:val="26"/>
+        </w:rPr>
+      </w:r>
+    </w:p>
+    <w:p>
+      <w:pPr>
+        <w:pStyle w:val="Normal"/>
+        <w:rPr>
+          <w:rFonts w:ascii="Calibri" w:hAnsi="Calibri" w:eastAsia="Times New Roman"/>
+          <w:b/>
+          <w:b/>
+          <w:sz w:val="26"/>
+          <w:szCs w:val="26"/>
+        </w:rPr>
+      </w:pPr>
+      <w:r>
+        <w:rPr>
+          <w:rFonts w:eastAsia="Times New Roman" w:ascii="Calibri" w:hAnsi="Calibri"/>
+          <w:b/>
+          <w:sz w:val="26"/>
+          <w:szCs w:val="26"/>
+        </w:rPr>
+        <w:t>Acknowledgements</w:t>
+      </w:r>
+    </w:p>
+    <w:p>
+      <w:pPr>
+        <w:pStyle w:val="Normal"/>
+        <w:rPr>
+          <w:color w:val="000000"/>
+        </w:rPr>
+      </w:pPr>
+      <w:r>
+        <w:rPr>
+          <w:rFonts w:ascii="Calibri" w:hAnsi="Calibri"/>
+          <w:color w:val="000000"/>
+        </w:rPr>
+        <w:t>We would like to acknowledge the whole Medsci 736 tea</w:t>
+      </w:r>
+      <w:r>
+        <w:rPr>
+          <w:rFonts w:ascii="Calibri" w:hAnsi="Calibri"/>
+          <w:color w:val="000000"/>
+        </w:rPr>
+        <w:t>ch</w:t>
+      </w:r>
+      <w:r>
+        <w:rPr>
+          <w:rFonts w:ascii="Calibri" w:hAnsi="Calibri"/>
+          <w:color w:val="000000"/>
+        </w:rPr>
+        <w:t>ing staff for helping CC learn the skills necessary to complete this project</w:t>
+      </w:r>
+    </w:p>
+    <w:p>
+      <w:pPr>
+        <w:pStyle w:val="Normal"/>
+        <w:rPr>
+          <w:rFonts w:ascii="Calibri" w:hAnsi="Calibri" w:eastAsia="Times New Roman"/>
+          <w:sz w:val="26"/>
+          <w:szCs w:val="26"/>
+        </w:rPr>
+      </w:pPr>
+      <w:r>
+        <w:rPr>
+          <w:rFonts w:eastAsia="Times New Roman" w:ascii="Calibri" w:hAnsi="Calibri"/>
+          <w:sz w:val="26"/>
+          <w:szCs w:val="26"/>
+        </w:rPr>
+      </w:r>
+    </w:p>
+    <w:p>
+      <w:pPr>
+        <w:pStyle w:val="Normal"/>
+        <w:rPr>
+          <w:rFonts w:ascii="Calibri" w:hAnsi="Calibri" w:eastAsia="Times New Roman"/>
+          <w:b/>
+          <w:b/>
+          <w:sz w:val="26"/>
+          <w:szCs w:val="26"/>
+        </w:rPr>
+      </w:pPr>
+      <w:r>
+        <w:rPr>
+          <w:rFonts w:eastAsia="Times New Roman" w:ascii="Calibri" w:hAnsi="Calibri"/>
+          <w:b/>
+          <w:sz w:val="26"/>
+          <w:szCs w:val="26"/>
+        </w:rPr>
+        <w:t xml:space="preserve">Funding statement </w:t>
+      </w:r>
+    </w:p>
+    <w:p>
+      <w:pPr>
+        <w:pStyle w:val="Normal"/>
+        <w:rPr>
+          <w:color w:val="000000"/>
+        </w:rPr>
+      </w:pPr>
+      <w:r>
+        <w:rPr>
+          <w:rFonts w:ascii="Calibri" w:hAnsi="Calibri"/>
+          <w:color w:val="000000"/>
+        </w:rPr>
+        <w:t>Vice Chancellors Strategic Development Fund 2015, University of Auckland</w:t>
+      </w:r>
+    </w:p>
+    <w:p>
+      <w:pPr>
+        <w:pStyle w:val="Normal"/>
+        <w:rPr>
+          <w:rFonts w:ascii="Calibri" w:hAnsi="Calibri" w:eastAsia="Times New Roman"/>
+          <w:sz w:val="26"/>
+          <w:szCs w:val="26"/>
+        </w:rPr>
+      </w:pPr>
+      <w:r>
+        <w:rPr>
+          <w:rFonts w:eastAsia="Times New Roman" w:ascii="Calibri" w:hAnsi="Calibri"/>
+          <w:sz w:val="26"/>
+          <w:szCs w:val="26"/>
+        </w:rPr>
+      </w:r>
+    </w:p>
+    <w:p>
+      <w:pPr>
+        <w:pStyle w:val="Normal"/>
+        <w:rPr>
+          <w:rFonts w:ascii="Calibri" w:hAnsi="Calibri" w:eastAsia="Times New Roman"/>
+          <w:b/>
+          <w:b/>
+          <w:sz w:val="26"/>
+          <w:szCs w:val="26"/>
+        </w:rPr>
+      </w:pPr>
+      <w:r>
+        <w:rPr>
+          <w:rFonts w:eastAsia="Times New Roman" w:ascii="Calibri" w:hAnsi="Calibri"/>
+          <w:b/>
+          <w:sz w:val="26"/>
+          <w:szCs w:val="26"/>
+        </w:rPr>
+        <w:t xml:space="preserve">Competing interests </w:t>
+      </w:r>
+    </w:p>
+    <w:p>
+      <w:pPr>
+        <w:pStyle w:val="Normal"/>
+        <w:rPr/>
+      </w:pPr>
+      <w:r>
+        <w:rPr>
+          <w:rFonts w:ascii="Calibri" w:hAnsi="Calibri"/>
+          <w:color w:val="000000"/>
+        </w:rPr>
+        <w:t xml:space="preserve">CC </w:t>
+      </w:r>
+      <w:r>
+        <w:rPr>
+          <w:rFonts w:ascii="Calibri" w:hAnsi="Calibri"/>
+          <w:color w:val="000000"/>
+        </w:rPr>
+        <w:t>has no competing interests,</w:t>
+      </w:r>
+      <w:r>
+        <w:rPr>
+          <w:rFonts w:ascii="Calibri" w:hAnsi="Calibri"/>
           <w:color w:val="0000FF"/>
-          <w:sz w:val="26"/>
-          <w:szCs w:val="26"/>
-        </w:rPr>
-        <w:t>Please describe in as much detail as possible the ways in which the software could be reused by other researchers both within and outside of your field. This should include the use cases for the software, and also details of how the software might be modified or extended (including how contributors should contact you) if appropriate. Also you must include details of what support mechanisms are in place for this software (even if there is no support).</w:t>
-      </w:r>
-    </w:p>
-    <w:p>
-      <w:pPr>
-        <w:pStyle w:val="Normal"/>
-        <w:rPr>
-          <w:rFonts w:ascii="Calibri" w:hAnsi="Calibri" w:eastAsia="Times New Roman"/>
-          <w:sz w:val="26"/>
-          <w:szCs w:val="26"/>
-        </w:rPr>
-      </w:pPr>
-      <w:r>
-        <w:rPr>
-          <w:rFonts w:eastAsia="Times New Roman" w:ascii="Calibri" w:hAnsi="Calibri"/>
-          <w:sz w:val="26"/>
-          <w:szCs w:val="26"/>
-        </w:rPr>
-      </w:r>
-    </w:p>
-    <w:p>
-      <w:pPr>
-        <w:pStyle w:val="Normal"/>
-        <w:rPr>
-          <w:rFonts w:ascii="Calibri" w:hAnsi="Calibri" w:eastAsia="Times New Roman"/>
-          <w:b/>
-          <w:b/>
-          <w:sz w:val="26"/>
-          <w:szCs w:val="26"/>
-        </w:rPr>
-      </w:pPr>
-      <w:r>
-        <w:rPr>
-          <w:rFonts w:eastAsia="Times New Roman" w:ascii="Calibri" w:hAnsi="Calibri"/>
-          <w:b/>
-          <w:sz w:val="26"/>
-          <w:szCs w:val="26"/>
-        </w:rPr>
-        <w:t>Acknowledgements</w:t>
-      </w:r>
-    </w:p>
-    <w:p>
-      <w:pPr>
-        <w:pStyle w:val="Normal"/>
-        <w:rPr>
-          <w:rFonts w:ascii="Calibri" w:hAnsi="Calibri"/>
-          <w:color w:val="0000FF"/>
-        </w:rPr>
-      </w:pPr>
-      <w:r>
-        <w:rPr>
-          <w:rFonts w:ascii="Calibri" w:hAnsi="Calibri"/>
-          <w:color w:val="0000FF"/>
-        </w:rPr>
-        <w:t>Please add any relevant acknowledgements to anyone else who supported the project in which the software was created, but did not work directly on the software itself.</w:t>
-      </w:r>
-    </w:p>
-    <w:p>
-      <w:pPr>
-        <w:pStyle w:val="Normal"/>
-        <w:rPr>
-          <w:rFonts w:ascii="Calibri" w:hAnsi="Calibri" w:eastAsia="Times New Roman"/>
-          <w:sz w:val="26"/>
-          <w:szCs w:val="26"/>
-        </w:rPr>
-      </w:pPr>
-      <w:r>
-        <w:rPr>
-          <w:rFonts w:eastAsia="Times New Roman" w:ascii="Calibri" w:hAnsi="Calibri"/>
-          <w:sz w:val="26"/>
-          <w:szCs w:val="26"/>
-        </w:rPr>
-      </w:r>
-    </w:p>
-    <w:p>
-      <w:pPr>
-        <w:pStyle w:val="Normal"/>
-        <w:rPr>
-          <w:rFonts w:ascii="Calibri" w:hAnsi="Calibri" w:eastAsia="Times New Roman"/>
-          <w:b/>
-          <w:b/>
-          <w:sz w:val="26"/>
-          <w:szCs w:val="26"/>
-        </w:rPr>
-      </w:pPr>
-      <w:r>
-        <w:rPr>
-          <w:rFonts w:eastAsia="Times New Roman" w:ascii="Calibri" w:hAnsi="Calibri"/>
-          <w:b/>
-          <w:sz w:val="26"/>
-          <w:szCs w:val="26"/>
-        </w:rPr>
-        <w:t xml:space="preserve">Funding statement </w:t>
-      </w:r>
-    </w:p>
-    <w:p>
-      <w:pPr>
-        <w:pStyle w:val="Normal"/>
-        <w:rPr>
-          <w:rFonts w:ascii="Calibri" w:hAnsi="Calibri"/>
-          <w:color w:val="0000FF"/>
-        </w:rPr>
-      </w:pPr>
-      <w:bookmarkStart w:id="0" w:name="OLE_LINK10"/>
-      <w:bookmarkStart w:id="1" w:name="OLE_LINK9"/>
-      <w:bookmarkEnd w:id="0"/>
-      <w:bookmarkEnd w:id="1"/>
-      <w:r>
-        <w:rPr>
-          <w:rFonts w:ascii="Calibri" w:hAnsi="Calibri"/>
-          <w:color w:val="0000FF"/>
-        </w:rPr>
-        <w:t>If the software resulted from funded research please give the funder and grant number.</w:t>
-      </w:r>
-    </w:p>
-    <w:p>
-      <w:pPr>
-        <w:pStyle w:val="Normal"/>
-        <w:rPr>
-          <w:rFonts w:ascii="Calibri" w:hAnsi="Calibri" w:eastAsia="Times New Roman"/>
-          <w:sz w:val="26"/>
-          <w:szCs w:val="26"/>
-        </w:rPr>
-      </w:pPr>
-      <w:r>
-        <w:rPr>
-          <w:rFonts w:eastAsia="Times New Roman" w:ascii="Calibri" w:hAnsi="Calibri"/>
-          <w:sz w:val="26"/>
-          <w:szCs w:val="26"/>
-        </w:rPr>
-      </w:r>
-    </w:p>
-    <w:p>
-      <w:pPr>
-        <w:pStyle w:val="Normal"/>
-        <w:rPr>
-          <w:rFonts w:ascii="Calibri" w:hAnsi="Calibri" w:eastAsia="Times New Roman"/>
-          <w:b/>
-          <w:b/>
-          <w:sz w:val="26"/>
-          <w:szCs w:val="26"/>
-        </w:rPr>
-      </w:pPr>
-      <w:r>
-        <w:rPr>
-          <w:rFonts w:eastAsia="Times New Roman" w:ascii="Calibri" w:hAnsi="Calibri"/>
-          <w:b/>
-          <w:sz w:val="26"/>
-          <w:szCs w:val="26"/>
-        </w:rPr>
-        <w:t xml:space="preserve">Competing interests </w:t>
-      </w:r>
-    </w:p>
-    <w:p>
-      <w:pPr>
-        <w:pStyle w:val="Normal"/>
-        <w:rPr>
-          <w:rFonts w:ascii="Calibri" w:hAnsi="Calibri"/>
-          <w:color w:val="0000FF"/>
-        </w:rPr>
-      </w:pPr>
-      <w:r>
-        <w:rPr>
-          <w:rFonts w:ascii="Calibri" w:hAnsi="Calibri"/>
-          <w:color w:val="0000FF"/>
-        </w:rPr>
-        <w:t>If any of the authors have any competing interests then these must be declared. The authors’ initials should be used to denote differing competing interests. For example: “BH has minority shares in [company name], which part funded the research grant for this project. All other authors have no competing interests."</w:t>
-      </w:r>
-    </w:p>
-    <w:p>
-      <w:pPr>
-        <w:pStyle w:val="Normal"/>
-        <w:rPr>
-          <w:rFonts w:ascii="Calibri" w:hAnsi="Calibri"/>
-          <w:color w:val="0000FF"/>
-        </w:rPr>
-      </w:pPr>
-      <w:r>
-        <w:rPr>
-          <w:rFonts w:ascii="Calibri" w:hAnsi="Calibri"/>
-          <w:color w:val="0000FF"/>
-        </w:rPr>
-        <w:t>If there are no competing interests, please add the statement:</w:t>
-      </w:r>
-    </w:p>
-    <w:p>
-      <w:pPr>
-        <w:pStyle w:val="Normal"/>
-        <w:rPr>
-          <w:rFonts w:ascii="Calibri" w:hAnsi="Calibri"/>
-          <w:color w:val="0000FF"/>
-        </w:rPr>
-      </w:pPr>
-      <w:r>
-        <w:rPr>
-          <w:rFonts w:ascii="Calibri" w:hAnsi="Calibri"/>
-          <w:color w:val="0000FF"/>
-        </w:rPr>
-        <w:t>“</w:t>
-      </w:r>
-      <w:r>
-        <w:rPr>
-          <w:rFonts w:ascii="Calibri" w:hAnsi="Calibri"/>
-          <w:color w:val="0000FF"/>
-        </w:rPr>
-        <w:t xml:space="preserve">The authors declare that they have no competing interests.” </w:t>
-      </w:r>
-    </w:p>
-    <w:p>
-      <w:pPr>
-        <w:pStyle w:val="Normal"/>
-        <w:rPr>
-          <w:rFonts w:ascii="Calibri" w:hAnsi="Calibri" w:eastAsia="Times New Roman"/>
-          <w:sz w:val="26"/>
-          <w:szCs w:val="26"/>
-        </w:rPr>
-      </w:pPr>
-      <w:r>
-        <w:rPr>
-          <w:rFonts w:eastAsia="Times New Roman" w:ascii="Calibri" w:hAnsi="Calibri"/>
-          <w:sz w:val="26"/>
-          <w:szCs w:val="26"/>
-        </w:rPr>
-      </w:r>
-    </w:p>
-    <w:p>
-      <w:pPr>
-        <w:pStyle w:val="Normal"/>
-        <w:rPr>
-          <w:rFonts w:ascii="Calibri" w:hAnsi="Calibri" w:eastAsia="Times New Roman"/>
-          <w:b/>
-          <w:b/>
-          <w:sz w:val="26"/>
-          <w:szCs w:val="26"/>
-        </w:rPr>
+        </w:rPr>
+        <w:t xml:space="preserve"> </w:t>
+      </w:r>
+      <w:r>
+        <w:rPr>
+          <w:rFonts w:ascii="Calibri" w:hAnsi="Calibri"/>
+          <w:color w:val="FF3333"/>
+        </w:rPr>
+        <w:t>check other authors</w:t>
+      </w:r>
+    </w:p>
+    <w:p>
+      <w:pPr>
+        <w:pStyle w:val="Normal"/>
+        <w:rPr>
+          <w:rFonts w:ascii="Calibri" w:hAnsi="Calibri" w:eastAsia="Times New Roman"/>
+          <w:color w:val="FF3333"/>
+          <w:sz w:val="26"/>
+          <w:szCs w:val="26"/>
+        </w:rPr>
+      </w:pPr>
+      <w:r>
+        <w:rPr>
+          <w:rFonts w:eastAsia="Times New Roman" w:ascii="Calibri" w:hAnsi="Calibri"/>
+          <w:color w:val="FF3333"/>
+          <w:sz w:val="26"/>
+          <w:szCs w:val="26"/>
+        </w:rPr>
+      </w:r>
+    </w:p>
+    <w:p>
+      <w:pPr>
+        <w:pStyle w:val="Normal"/>
+        <w:rPr/>
       </w:pPr>
       <w:r>
         <w:rPr>
@@ -2055,22 +1985,6 @@
           <w:szCs w:val="26"/>
         </w:rPr>
         <w:t xml:space="preserve">References </w:t>
-      </w:r>
-    </w:p>
-    <w:p>
-      <w:pPr>
-        <w:pStyle w:val="Normal"/>
-        <w:rPr>
-          <w:rFonts w:ascii="Calibri" w:hAnsi="Calibri"/>
-          <w:color w:val="0000FF"/>
-        </w:rPr>
-      </w:pPr>
-      <w:r>
-        <w:rPr>
-          <w:rFonts w:ascii="Calibri" w:hAnsi="Calibri"/>
-          <w:color w:val="0000FF"/>
-        </w:rPr>
-        <w:t>Please enter references in the Harvard style and include a DOI where available, citing them in the text with a number in square brackets, e.g.</w:t>
       </w:r>
     </w:p>
     <w:p>
@@ -2098,9 +2012,16 @@
       <w:r>
         <w:rPr>
           <w:rFonts w:ascii="Calibri" w:hAnsi="Calibri"/>
+          <w:color w:val="000000"/>
+        </w:rPr>
+        <w:t>[1]</w:t>
+      </w:r>
+      <w:r>
+        <w:rPr>
+          <w:rFonts w:ascii="Calibri" w:hAnsi="Calibri"/>
           <w:color w:val="0000FF"/>
         </w:rPr>
-        <w:t xml:space="preserve">[1] </w:t>
+        <w:t xml:space="preserve"> </w:t>
       </w:r>
       <w:r>
         <w:rPr>
@@ -2134,7 +2055,7 @@
         </w:rPr>
         <w:t xml:space="preserve">(37), pp.30932-30940. doi: </w:t>
       </w:r>
-      <w:hyperlink r:id="rId5">
+      <w:hyperlink r:id="rId4">
         <w:r>
           <w:rPr>
             <w:rStyle w:val="InternetLink"/>
@@ -2309,15 +2230,15 @@
         </w:rPr>
         <w:t xml:space="preserve">Authors retain copyright </w:t>
       </w:r>
-      <w:bookmarkStart w:id="2" w:name="_GoBack"/>
-      <w:bookmarkEnd w:id="2"/>
+      <w:bookmarkStart w:id="0" w:name="_GoBack"/>
+      <w:bookmarkEnd w:id="0"/>
       <w:r>
         <w:rPr>
           <w:rFonts w:ascii="Calibri" w:hAnsi="Calibri"/>
         </w:rPr>
         <w:t xml:space="preserve">with the work simultaneously licensed under a </w:t>
       </w:r>
-      <w:hyperlink r:id="rId6">
+      <w:hyperlink r:id="rId5">
         <w:r>
           <w:rPr>
             <w:rStyle w:val="InternetLink"/>
@@ -2386,8 +2307,8 @@
       </w:r>
     </w:p>
     <w:sectPr>
-      <w:headerReference w:type="default" r:id="rId7"/>
-      <w:footerReference w:type="default" r:id="rId8"/>
+      <w:headerReference w:type="default" r:id="rId6"/>
+      <w:footerReference w:type="default" r:id="rId7"/>
       <w:type w:val="nextPage"/>
       <w:pgSz w:w="11906" w:h="16838"/>
       <w:pgMar w:left="1797" w:right="1797" w:header="709" w:top="1440" w:footer="709" w:bottom="2268" w:gutter="0"/>

</xml_diff>